<commit_message>
correcccion de errores  contraro de arrendamiento
</commit_message>
<xml_diff>
--- a/default/app/temp/documentos/arrendamiento/ArrendamientoPlantilla.docx
+++ b/default/app/temp/documentos/arrendamiento/ArrendamientoPlantilla.docx
@@ -31,7 +31,6 @@
       <w:r>
         <w:t>${</w:t>
       </w:r>
-      <w:proofErr w:type="gramStart"/>
       <w:r>
         <w:rPr>
           <w:b/>
@@ -56,7 +55,6 @@
         </w:rPr>
         <w:t>.Bold</w:t>
       </w:r>
-      <w:proofErr w:type="gramEnd"/>
       <w:r>
         <w:rPr>
           <w:b/>
@@ -580,16 +578,25 @@
         <w:t xml:space="preserve"> </w:t>
       </w:r>
       <w:r>
-        <w:t xml:space="preserve">PESO </w:t>
-      </w:r>
-      <w:r>
-        <w:t>000/100 MNX</w:t>
+        <w:t>PESO</w:t>
+      </w:r>
+      <w:r>
+        <w:t>S</w:t>
+      </w:r>
+      <w:r>
+        <w:t xml:space="preserve"> </w:t>
+      </w:r>
+      <w:r>
+        <w:t xml:space="preserve">000/100 </w:t>
+      </w:r>
+      <w:r>
+        <w:t>m.n</w:t>
       </w:r>
       <w:r>
         <w:t xml:space="preserve">) </w:t>
       </w:r>
       <w:r>
-        <w:t>pesos mensuales, que el arrendatario se compromete a pagar por meses adelantados en el domicilio de</w:t>
+        <w:t>mensuales, que el arrendatario se compromete a pagar por meses adelantados en el domicilio de</w:t>
       </w:r>
       <w:r>
         <w:t>l</w:t>
@@ -646,10 +653,22 @@
         <w:t>${Propiedad.PrecioTexto}</w:t>
       </w:r>
       <w:r>
-        <w:t xml:space="preserve">) </w:t>
-      </w:r>
-      <w:r>
-        <w:t xml:space="preserve">pesos correspondientes a un mes de renta como anticipo, mismo que podrá ser regresado al arrendatario al final del contrato en caso de que no existan desperfectos en el departamento anteriormente mencionado.  </w:t>
+        <w:t xml:space="preserve"> </w:t>
+      </w:r>
+      <w:r>
+        <w:t xml:space="preserve">PESOS </w:t>
+      </w:r>
+      <w:r>
+        <w:t>00/100 m.n</w:t>
+      </w:r>
+      <w:r>
+        <w:t>)</w:t>
+      </w:r>
+      <w:r>
+        <w:t xml:space="preserve"> </w:t>
+      </w:r>
+      <w:r>
+        <w:t xml:space="preserve">correspondientes a un mes de renta como anticipo, mismo que podrá ser regresado al arrendatario al final del contrato en caso de que no existan desperfectos en el departamento anteriormente mencionado.  </w:t>
       </w:r>
     </w:p>
     <w:p>
@@ -703,7 +722,13 @@
         <w:t>V.-</w:t>
       </w:r>
       <w:r>
-        <w:t xml:space="preserve"> El arrendatario se compromete que al momento de la entrega del local descrita en el antecedente 1 uno de este convenio, dejara cubiertos los pagos del servicio de luz eléctrica y agua potable.</w:t>
+        <w:t xml:space="preserve"> El arrendatario se compromete que al momento de la entrega del </w:t>
+      </w:r>
+      <w:r>
+        <w:t>inmueble</w:t>
+      </w:r>
+      <w:r>
+        <w:t xml:space="preserve"> descrita en el antecedente 1 uno de este convenio, dejara cubiertos los pagos del servicio de luz eléctrica y agua potable.</w:t>
       </w:r>
       <w:r>
         <w:rPr>
@@ -929,24 +954,15 @@
           <w:b/>
           <w:u w:val="single"/>
         </w:rPr>
-        <w:t>${</w:t>
-      </w:r>
-      <w:proofErr w:type="gramStart"/>
+        <w:t>${Arrendador.Nombre</w:t>
+      </w:r>
       <w:r>
         <w:rPr>
           <w:b/>
           <w:u w:val="single"/>
         </w:rPr>
-        <w:t>Arrendador.Nombre</w:t>
-      </w:r>
-      <w:r>
-        <w:rPr>
-          <w:b/>
-          <w:u w:val="single"/>
-        </w:rPr>
         <w:t>.Bold</w:t>
       </w:r>
-      <w:proofErr w:type="gramEnd"/>
       <w:r>
         <w:rPr>
           <w:b/>
@@ -1074,38 +1090,29 @@
           <w:b/>
           <w:u w:val="single"/>
         </w:rPr>
-        <w:t>${</w:t>
-      </w:r>
-      <w:proofErr w:type="gramStart"/>
+        <w:t>${Arrenda</w:t>
+      </w:r>
       <w:r>
         <w:rPr>
           <w:b/>
           <w:u w:val="single"/>
         </w:rPr>
-        <w:t>Arrenda</w:t>
+        <w:t>tario</w:t>
       </w:r>
       <w:r>
         <w:rPr>
           <w:b/>
           <w:u w:val="single"/>
         </w:rPr>
-        <w:t>tario</w:t>
+        <w:t>.Nombre</w:t>
       </w:r>
       <w:r>
         <w:rPr>
           <w:b/>
           <w:u w:val="single"/>
         </w:rPr>
-        <w:t>.Nombre</w:t>
-      </w:r>
-      <w:r>
-        <w:rPr>
-          <w:b/>
-          <w:u w:val="single"/>
-        </w:rPr>
         <w:t>.Bold</w:t>
       </w:r>
-      <w:proofErr w:type="gramEnd"/>
       <w:r>
         <w:rPr>
           <w:b/>
@@ -1220,24 +1227,15 @@
           <w:b/>
           <w:u w:val="single"/>
         </w:rPr>
-        <w:t>${</w:t>
-      </w:r>
-      <w:proofErr w:type="gramStart"/>
+        <w:t>${Fiador.Nombre</w:t>
+      </w:r>
       <w:r>
         <w:rPr>
           <w:b/>
           <w:u w:val="single"/>
         </w:rPr>
-        <w:t>Fiador.Nombre</w:t>
-      </w:r>
-      <w:r>
-        <w:rPr>
-          <w:b/>
-          <w:u w:val="single"/>
-        </w:rPr>
         <w:t>.Bold</w:t>
       </w:r>
-      <w:proofErr w:type="gramEnd"/>
       <w:r>
         <w:rPr>
           <w:b/>

</xml_diff>

<commit_message>
correccion de antecedentes y clausula de desocupacion
</commit_message>
<xml_diff>
--- a/default/app/temp/documentos/arrendamiento/ArrendamientoPlantilla.docx
+++ b/default/app/temp/documentos/arrendamiento/ArrendamientoPlantilla.docx
@@ -31,6 +31,7 @@
       <w:r>
         <w:t>${</w:t>
       </w:r>
+      <w:proofErr w:type="spellStart"/>
       <w:r>
         <w:rPr>
           <w:b/>
@@ -55,6 +56,7 @@
         </w:rPr>
         <w:t>.Bold</w:t>
       </w:r>
+      <w:proofErr w:type="spellEnd"/>
       <w:r>
         <w:rPr>
           <w:b/>
@@ -76,16 +78,40 @@
         <w:ind w:left="-5"/>
       </w:pPr>
       <w:r>
-        <w:t>${Arrendador.Direccion}</w:t>
+        <w:t>${</w:t>
+      </w:r>
+      <w:proofErr w:type="spellStart"/>
+      <w:r>
+        <w:t>Arrendador.Direccion</w:t>
+      </w:r>
+      <w:proofErr w:type="spellEnd"/>
+      <w:r>
+        <w:t>}</w:t>
       </w:r>
       <w:r>
         <w:t xml:space="preserve"> de esta ciudad dé </w:t>
       </w:r>
       <w:r>
-        <w:t>${Arrendador.Municipio}</w:t>
-      </w:r>
-      <w:r>
-        <w:t>, Gto.,</w:t>
+        <w:t>${</w:t>
+      </w:r>
+      <w:proofErr w:type="spellStart"/>
+      <w:r>
+        <w:t>Arrendador.Municipio</w:t>
+      </w:r>
+      <w:proofErr w:type="spellEnd"/>
+      <w:r>
+        <w:t>}</w:t>
+      </w:r>
+      <w:r>
+        <w:t xml:space="preserve">, </w:t>
+      </w:r>
+      <w:proofErr w:type="spellStart"/>
+      <w:r>
+        <w:t>Gto</w:t>
+      </w:r>
+      <w:proofErr w:type="spellEnd"/>
+      <w:r>
+        <w:t>.,</w:t>
       </w:r>
       <w:r>
         <w:rPr>
@@ -103,7 +129,15 @@
         <w:t xml:space="preserve"> </w:t>
       </w:r>
       <w:r>
-        <w:t>${Arrendatario.Nombre},</w:t>
+        <w:t>${</w:t>
+      </w:r>
+      <w:proofErr w:type="spellStart"/>
+      <w:r>
+        <w:t>Arrendatario.Nombre</w:t>
+      </w:r>
+      <w:proofErr w:type="spellEnd"/>
+      <w:r>
+        <w:t>},</w:t>
       </w:r>
       <w:r>
         <w:t xml:space="preserve"> mexicano</w:t>
@@ -115,11 +149,16 @@
         <w:t xml:space="preserve">, mayor de edad, por propio derecho, con domicilio en Calle </w:t>
       </w:r>
       <w:r>
-        <w:t>${Arrendatario.</w:t>
+        <w:t>${</w:t>
+      </w:r>
+      <w:proofErr w:type="spellStart"/>
+      <w:r>
+        <w:t>Arrendatario.</w:t>
       </w:r>
       <w:r>
         <w:t>Direccion</w:t>
       </w:r>
+      <w:proofErr w:type="spellEnd"/>
       <w:r>
         <w:t>}</w:t>
       </w:r>
@@ -127,19 +166,51 @@
         <w:t xml:space="preserve"> de esta ciudad dé </w:t>
       </w:r>
       <w:r>
-        <w:t>${Arrendatario.Municipio}</w:t>
-      </w:r>
-      <w:r>
-        <w:t xml:space="preserve"> Gto., y </w:t>
-      </w:r>
-      <w:r>
-        <w:t>${Fiador.Nombre}</w:t>
+        <w:t>${</w:t>
+      </w:r>
+      <w:proofErr w:type="spellStart"/>
+      <w:r>
+        <w:t>Arrendatario.Municipio</w:t>
+      </w:r>
+      <w:proofErr w:type="spellEnd"/>
+      <w:r>
+        <w:t>}</w:t>
+      </w:r>
+      <w:r>
+        <w:t xml:space="preserve"> </w:t>
+      </w:r>
+      <w:proofErr w:type="spellStart"/>
+      <w:r>
+        <w:t>Gto</w:t>
+      </w:r>
+      <w:proofErr w:type="spellEnd"/>
+      <w:r>
+        <w:t xml:space="preserve">., y </w:t>
+      </w:r>
+      <w:r>
+        <w:t>${</w:t>
+      </w:r>
+      <w:proofErr w:type="spellStart"/>
+      <w:r>
+        <w:t>Fiador.Nombre</w:t>
+      </w:r>
+      <w:proofErr w:type="spellEnd"/>
+      <w:r>
+        <w:t>}</w:t>
       </w:r>
       <w:r>
         <w:t xml:space="preserve"> en carácter de fiador, con domicilio en calle </w:t>
       </w:r>
       <w:r>
-        <w:t>${Fiador.Direccion}</w:t>
+        <w:t>${</w:t>
+      </w:r>
+      <w:proofErr w:type="spellStart"/>
+      <w:r>
+        <w:t>Fiador.Direccion</w:t>
+      </w:r>
+      <w:proofErr w:type="spellEnd"/>
+      <w:r>
+        <w:t>}</w:t>
       </w:r>
       <w:r>
         <w:t xml:space="preserve"> de </w:t>
@@ -151,7 +222,15 @@
         <w:t xml:space="preserve"> ciudad de </w:t>
       </w:r>
       <w:r>
-        <w:t>${Fiador.Municipio}</w:t>
+        <w:t>${</w:t>
+      </w:r>
+      <w:proofErr w:type="spellStart"/>
+      <w:r>
+        <w:t>Fiador.Municipio</w:t>
+      </w:r>
+      <w:proofErr w:type="spellEnd"/>
+      <w:r>
+        <w:t>}</w:t>
       </w:r>
       <w:r>
         <w:t xml:space="preserve">, Guanajuato; mismos que se sujetan a los siguientes  </w:t>
@@ -221,7 +300,15 @@
         <w:t>calle $</w:t>
       </w:r>
       <w:r>
-        <w:t>{Propiedad.Direccion}</w:t>
+        <w:t>{</w:t>
+      </w:r>
+      <w:proofErr w:type="spellStart"/>
+      <w:r>
+        <w:t>Propiedad.Direccion</w:t>
+      </w:r>
+      <w:proofErr w:type="spellEnd"/>
+      <w:r>
+        <w:t>}</w:t>
       </w:r>
       <w:r>
         <w:t xml:space="preserve"> </w:t>
@@ -230,7 +317,15 @@
         <w:t xml:space="preserve">colonia </w:t>
       </w:r>
       <w:r>
-        <w:t>${Propiedad.Colonia}</w:t>
+        <w:t>${</w:t>
+      </w:r>
+      <w:proofErr w:type="spellStart"/>
+      <w:r>
+        <w:t>Propiedad.Colonia</w:t>
+      </w:r>
+      <w:proofErr w:type="spellEnd"/>
+      <w:r>
+        <w:t>}</w:t>
       </w:r>
       <w:r>
         <w:t xml:space="preserve"> </w:t>
@@ -248,10 +343,26 @@
         <w:t xml:space="preserve">dé </w:t>
       </w:r>
       <w:r>
-        <w:t>${Propiedad.Municipio}</w:t>
-      </w:r>
-      <w:r>
-        <w:t xml:space="preserve">, Gto. </w:t>
+        <w:t>${</w:t>
+      </w:r>
+      <w:proofErr w:type="spellStart"/>
+      <w:r>
+        <w:t>Propiedad.Municipio</w:t>
+      </w:r>
+      <w:proofErr w:type="spellEnd"/>
+      <w:r>
+        <w:t>}</w:t>
+      </w:r>
+      <w:r>
+        <w:t xml:space="preserve">, </w:t>
+      </w:r>
+      <w:proofErr w:type="spellStart"/>
+      <w:r>
+        <w:t>Gto</w:t>
+      </w:r>
+      <w:proofErr w:type="spellEnd"/>
+      <w:r>
+        <w:t xml:space="preserve">. </w:t>
       </w:r>
     </w:p>
     <w:p>
@@ -284,7 +395,15 @@
         <w:t xml:space="preserve"> </w:t>
       </w:r>
       <w:r>
-        <w:t>${Arrendatario.Nombre}</w:t>
+        <w:t>${</w:t>
+      </w:r>
+      <w:proofErr w:type="spellStart"/>
+      <w:r>
+        <w:t>Arrendatario.Nombre</w:t>
+      </w:r>
+      <w:proofErr w:type="spellEnd"/>
+      <w:r>
+        <w:t>}</w:t>
       </w:r>
       <w:r>
         <w:t xml:space="preserve"> </w:t>
@@ -321,7 +440,7 @@
           <w:b/>
           <w:bCs/>
         </w:rPr>
-        <w:t>4</w:t>
+        <w:t>3</w:t>
       </w:r>
       <w:r>
         <w:rPr>
@@ -337,13 +456,29 @@
         <w:t xml:space="preserve"> </w:t>
       </w:r>
       <w:r>
-        <w:t>${Fiador.Nombre}</w:t>
+        <w:t>${</w:t>
+      </w:r>
+      <w:proofErr w:type="spellStart"/>
+      <w:r>
+        <w:t>Fiador.Nombre</w:t>
+      </w:r>
+      <w:proofErr w:type="spellEnd"/>
+      <w:r>
+        <w:t>}</w:t>
       </w:r>
       <w:r>
         <w:t xml:space="preserve"> en su carácter de FIADOR que cuenta con la capacidad legal y solvencia económica necesaria para obligarse en los términos del presente contrato de arrendamiento y que está conforme en constituirse como FIADOR de </w:t>
       </w:r>
       <w:r>
-        <w:t>${Arrendatario.Nombre}</w:t>
+        <w:t>${</w:t>
+      </w:r>
+      <w:proofErr w:type="spellStart"/>
+      <w:r>
+        <w:t>Arrendatario.Nombre</w:t>
+      </w:r>
+      <w:proofErr w:type="spellEnd"/>
+      <w:r>
+        <w:t>}</w:t>
       </w:r>
     </w:p>
     <w:p>
@@ -367,7 +502,13 @@
         <w:rPr>
           <w:b/>
         </w:rPr>
-        <w:t>3.</w:t>
+        <w:t>4</w:t>
+      </w:r>
+      <w:r>
+        <w:rPr>
+          <w:b/>
+        </w:rPr>
+        <w:t>.</w:t>
       </w:r>
       <w:r>
         <w:rPr>
@@ -384,60 +525,7 @@
     </w:p>
     <w:p>
       <w:pPr>
-        <w:spacing w:after="117" w:line="259" w:lineRule="auto"/>
-        <w:ind w:left="711" w:firstLine="0"/>
-        <w:jc w:val="left"/>
-      </w:pPr>
-      <w:r>
-        <w:t xml:space="preserve"> </w:t>
-      </w:r>
-    </w:p>
-    <w:p>
-      <w:pPr>
-        <w:spacing w:after="117" w:line="259" w:lineRule="auto"/>
-        <w:ind w:left="711" w:firstLine="0"/>
-        <w:jc w:val="left"/>
-      </w:pPr>
-    </w:p>
-    <w:p>
-      <w:pPr>
-        <w:spacing w:after="117" w:line="259" w:lineRule="auto"/>
-        <w:ind w:left="711" w:firstLine="0"/>
-        <w:jc w:val="left"/>
-      </w:pPr>
-    </w:p>
-    <w:p>
-      <w:pPr>
-        <w:spacing w:after="117" w:line="259" w:lineRule="auto"/>
-        <w:ind w:left="711" w:firstLine="0"/>
-        <w:jc w:val="left"/>
-        <w:rPr>
-          <w:u w:val="single"/>
-        </w:rPr>
-      </w:pPr>
-    </w:p>
-    <w:p>
-      <w:pPr>
-        <w:spacing w:after="117" w:line="259" w:lineRule="auto"/>
-        <w:ind w:left="711" w:firstLine="0"/>
-        <w:jc w:val="left"/>
-        <w:rPr>
-          <w:u w:val="single"/>
-        </w:rPr>
-      </w:pPr>
-    </w:p>
-    <w:p>
-      <w:pPr>
-        <w:spacing w:after="117" w:line="259" w:lineRule="auto"/>
-        <w:ind w:left="711" w:firstLine="0"/>
-        <w:jc w:val="left"/>
-      </w:pPr>
-    </w:p>
-    <w:p>
-      <w:pPr>
-        <w:spacing w:after="117" w:line="259" w:lineRule="auto"/>
-        <w:ind w:left="711" w:firstLine="0"/>
-        <w:jc w:val="left"/>
+        <w:ind w:left="-5"/>
       </w:pPr>
     </w:p>
     <w:p>
@@ -467,7 +555,15 @@
         <w:t xml:space="preserve"> El señor </w:t>
       </w:r>
       <w:r>
-        <w:t>${Arrendador.Nombre}</w:t>
+        <w:t>${</w:t>
+      </w:r>
+      <w:proofErr w:type="spellStart"/>
+      <w:r>
+        <w:t>Arrendador.Nombre</w:t>
+      </w:r>
+      <w:proofErr w:type="spellEnd"/>
+      <w:r>
+        <w:t>}</w:t>
       </w:r>
       <w:r>
         <w:t xml:space="preserve"> da en arrendamiento y, el señor(a)</w:t>
@@ -479,7 +575,15 @@
         <w:t xml:space="preserve"> </w:t>
       </w:r>
       <w:r>
-        <w:t>${Arrendatario.Nombre}</w:t>
+        <w:t>${</w:t>
+      </w:r>
+      <w:proofErr w:type="spellStart"/>
+      <w:r>
+        <w:t>Arrendatario.Nombre</w:t>
+      </w:r>
+      <w:proofErr w:type="spellEnd"/>
+      <w:r>
+        <w:t>}</w:t>
       </w:r>
       <w:r>
         <w:t xml:space="preserve"> recibe en arrendamiento </w:t>
@@ -500,13 +604,29 @@
         <w:t xml:space="preserve"> </w:t>
       </w:r>
       <w:r>
-        <w:t>${Propiedad.Direccion}</w:t>
+        <w:t>${</w:t>
+      </w:r>
+      <w:proofErr w:type="spellStart"/>
+      <w:r>
+        <w:t>Propiedad.Direccion</w:t>
+      </w:r>
+      <w:proofErr w:type="spellEnd"/>
+      <w:r>
+        <w:t>}</w:t>
       </w:r>
       <w:r>
         <w:t xml:space="preserve"> colonia </w:t>
       </w:r>
       <w:r>
-        <w:t>${Propiedad.Colonia}</w:t>
+        <w:t>${</w:t>
+      </w:r>
+      <w:proofErr w:type="spellStart"/>
+      <w:r>
+        <w:t>Propiedad.Colonia</w:t>
+      </w:r>
+      <w:proofErr w:type="spellEnd"/>
+      <w:r>
+        <w:t>}</w:t>
       </w:r>
       <w:r>
         <w:t xml:space="preserve"> de </w:t>
@@ -524,10 +644,26 @@
         <w:t xml:space="preserve"> </w:t>
       </w:r>
       <w:r>
-        <w:t>${Propiedad.Municipio}</w:t>
-      </w:r>
-      <w:r>
-        <w:t>, Gto.</w:t>
+        <w:t>${</w:t>
+      </w:r>
+      <w:proofErr w:type="spellStart"/>
+      <w:r>
+        <w:t>Propiedad.Municipio</w:t>
+      </w:r>
+      <w:proofErr w:type="spellEnd"/>
+      <w:r>
+        <w:t>}</w:t>
+      </w:r>
+      <w:r>
+        <w:t xml:space="preserve">, </w:t>
+      </w:r>
+      <w:proofErr w:type="spellStart"/>
+      <w:r>
+        <w:t>Gto</w:t>
+      </w:r>
+      <w:proofErr w:type="spellEnd"/>
+      <w:r>
+        <w:t>.</w:t>
       </w:r>
       <w:r>
         <w:rPr>
@@ -546,6 +682,7 @@
         <w:rPr>
           <w:b/>
         </w:rPr>
+        <w:lastRenderedPageBreak/>
         <w:t xml:space="preserve"> </w:t>
       </w:r>
     </w:p>
@@ -563,7 +700,15 @@
         <w:t xml:space="preserve">El precio del arrendamiento es la cantidad de </w:t>
       </w:r>
       <w:r>
-        <w:t>${Propiedad.Precio}</w:t>
+        <w:t>${</w:t>
+      </w:r>
+      <w:proofErr w:type="spellStart"/>
+      <w:r>
+        <w:t>Propiedad.Precio</w:t>
+      </w:r>
+      <w:proofErr w:type="spellEnd"/>
+      <w:r>
+        <w:t>}</w:t>
       </w:r>
       <w:r>
         <w:t xml:space="preserve"> </w:t>
@@ -572,7 +717,15 @@
         <w:t>(</w:t>
       </w:r>
       <w:r>
-        <w:t>${Propiedad.PrecioTexto}</w:t>
+        <w:t>${</w:t>
+      </w:r>
+      <w:proofErr w:type="spellStart"/>
+      <w:r>
+        <w:t>Propiedad.PrecioTexto</w:t>
+      </w:r>
+      <w:proofErr w:type="spellEnd"/>
+      <w:r>
+        <w:t>}</w:t>
       </w:r>
       <w:r>
         <w:t xml:space="preserve"> </w:t>
@@ -589,9 +742,11 @@
       <w:r>
         <w:t xml:space="preserve">000/100 </w:t>
       </w:r>
+      <w:proofErr w:type="spellStart"/>
       <w:r>
         <w:t>m.n</w:t>
       </w:r>
+      <w:proofErr w:type="spellEnd"/>
       <w:r>
         <w:t xml:space="preserve">) </w:t>
       </w:r>
@@ -611,7 +766,15 @@
         <w:t xml:space="preserve"> </w:t>
       </w:r>
       <w:r>
-        <w:t xml:space="preserve">ubicado en calle Benito Juárez # 27 colonia Centro de esta ciudad de Moroleón, Gto., a más tardar el día 5° de cada mes. </w:t>
+        <w:t xml:space="preserve">ubicado en calle Benito Juárez # 27 colonia Centro de esta ciudad de Moroleón, </w:t>
+      </w:r>
+      <w:proofErr w:type="spellStart"/>
+      <w:r>
+        <w:t>Gto</w:t>
+      </w:r>
+      <w:proofErr w:type="spellEnd"/>
+      <w:r>
+        <w:t xml:space="preserve">., a más tardar el día 5° de cada mes. </w:t>
       </w:r>
     </w:p>
     <w:p>
@@ -641,7 +804,15 @@
         <w:t xml:space="preserve"> </w:t>
       </w:r>
       <w:r>
-        <w:t>${Propiedad.Precio}</w:t>
+        <w:t>${</w:t>
+      </w:r>
+      <w:proofErr w:type="spellStart"/>
+      <w:r>
+        <w:t>Propiedad.Precio</w:t>
+      </w:r>
+      <w:proofErr w:type="spellEnd"/>
+      <w:r>
+        <w:t>}</w:t>
       </w:r>
       <w:r>
         <w:t xml:space="preserve"> </w:t>
@@ -650,7 +821,15 @@
         <w:t>(</w:t>
       </w:r>
       <w:r>
-        <w:t>${Propiedad.PrecioTexto}</w:t>
+        <w:t>${</w:t>
+      </w:r>
+      <w:proofErr w:type="spellStart"/>
+      <w:r>
+        <w:t>Propiedad.PrecioTexto</w:t>
+      </w:r>
+      <w:proofErr w:type="spellEnd"/>
+      <w:r>
+        <w:t>}</w:t>
       </w:r>
       <w:r>
         <w:t xml:space="preserve"> </w:t>
@@ -659,8 +838,13 @@
         <w:t xml:space="preserve">PESOS </w:t>
       </w:r>
       <w:r>
-        <w:t>00/100 m.n</w:t>
-      </w:r>
+        <w:t xml:space="preserve">00/100 </w:t>
+      </w:r>
+      <w:proofErr w:type="spellStart"/>
+      <w:r>
+        <w:t>m.n</w:t>
+      </w:r>
+      <w:proofErr w:type="spellEnd"/>
       <w:r>
         <w:t>)</w:t>
       </w:r>
@@ -755,6 +939,9 @@
         <w:t xml:space="preserve"> </w:t>
       </w:r>
       <w:r>
+        <w:tab/>
+      </w:r>
+      <w:r>
         <w:rPr>
           <w:b/>
         </w:rPr>
@@ -764,7 +951,15 @@
         <w:t xml:space="preserve"> El contrato se celebra por 12 meses improrrogables que comprende del </w:t>
       </w:r>
       <w:r>
-        <w:t>${Contrato.FechaInicio}</w:t>
+        <w:t>${</w:t>
+      </w:r>
+      <w:proofErr w:type="spellStart"/>
+      <w:r>
+        <w:t>Contrato.FechaInicio</w:t>
+      </w:r>
+      <w:proofErr w:type="spellEnd"/>
+      <w:r>
+        <w:t>}</w:t>
       </w:r>
       <w:r>
         <w:t xml:space="preserve"> </w:t>
@@ -773,7 +968,15 @@
         <w:t xml:space="preserve">del año que trascurre al </w:t>
       </w:r>
       <w:r>
-        <w:t>${Contrato.FechaTermino}</w:t>
+        <w:t>${</w:t>
+      </w:r>
+      <w:proofErr w:type="spellStart"/>
+      <w:r>
+        <w:t>Contrato.FechaTermino</w:t>
+      </w:r>
+      <w:proofErr w:type="spellEnd"/>
+      <w:r>
+        <w:t>}</w:t>
       </w:r>
     </w:p>
     <w:p>
@@ -791,8 +994,10 @@
         <w:ind w:left="-5"/>
       </w:pPr>
       <w:r>
-        <w:lastRenderedPageBreak/>
-        <w:t xml:space="preserve"> </w:t>
+        <w:t xml:space="preserve"> </w:t>
+      </w:r>
+      <w:r>
+        <w:tab/>
       </w:r>
       <w:r>
         <w:rPr>
@@ -809,26 +1014,71 @@
         <w:spacing w:after="0" w:line="259" w:lineRule="auto"/>
         <w:ind w:left="0" w:firstLine="0"/>
         <w:jc w:val="left"/>
-      </w:pPr>
-      <w:r>
-        <w:rPr>
-          <w:b/>
-        </w:rPr>
-        <w:t xml:space="preserve"> </w:t>
-      </w:r>
-    </w:p>
-    <w:p>
-      <w:pPr>
-        <w:ind w:left="-5"/>
-      </w:pPr>
-      <w:r>
-        <w:t xml:space="preserve"> </w:t>
-      </w:r>
-      <w:r>
-        <w:rPr>
-          <w:b/>
-        </w:rPr>
-        <w:t>VIII.-</w:t>
+        <w:rPr>
+          <w:b/>
+        </w:rPr>
+      </w:pPr>
+    </w:p>
+    <w:p>
+      <w:pPr>
+        <w:ind w:left="-5" w:firstLine="713"/>
+        <w:rPr>
+          <w:b/>
+        </w:rPr>
+      </w:pPr>
+      <w:r>
+        <w:rPr>
+          <w:b/>
+        </w:rPr>
+        <w:t>VIII</w:t>
+      </w:r>
+      <w:r>
+        <w:rPr>
+          <w:b/>
+        </w:rPr>
+        <w:t>.-</w:t>
+      </w:r>
+      <w:r>
+        <w:t xml:space="preserve"> </w:t>
+      </w:r>
+      <w:r>
+        <w:t xml:space="preserve">Una </w:t>
+      </w:r>
+      <w:r>
+        <w:t>vez fenecido</w:t>
+      </w:r>
+      <w:r>
+        <w:t xml:space="preserve"> el presente contrato el arrendador otorgara un plazo de 30 días naturales a al arrendatario para que el mismo lleve a cabo la desocupación del inmueble mencionado anteriormente</w:t>
+      </w:r>
+      <w:r>
+        <w:rPr>
+          <w:b/>
+        </w:rPr>
+        <w:t xml:space="preserve"> </w:t>
+      </w:r>
+    </w:p>
+    <w:p>
+      <w:pPr>
+        <w:spacing w:after="0" w:line="259" w:lineRule="auto"/>
+        <w:ind w:left="0" w:firstLine="0"/>
+        <w:jc w:val="left"/>
+      </w:pPr>
+    </w:p>
+    <w:p>
+      <w:pPr>
+        <w:ind w:left="-5" w:firstLine="713"/>
+      </w:pPr>
+      <w:r>
+        <w:rPr>
+          <w:b/>
+        </w:rPr>
+        <w:t>IX</w:t>
+      </w:r>
+      <w:r>
+        <w:rPr>
+          <w:b/>
+        </w:rPr>
+        <w:t>.-</w:t>
       </w:r>
       <w:r>
         <w:t xml:space="preserve"> Para el caso de incumplimiento en este convenio, las partes se sujetan a la competencia de los Tribunales de </w:t>
@@ -837,7 +1087,15 @@
         <w:t>esta</w:t>
       </w:r>
       <w:r>
-        <w:t xml:space="preserve"> ciudad de Moroleón, Gto., por lo que renuncian a cualquier otro tipo de competencia que pudiesen tener las partes por motivo de la ubicación del inmueble o domicilios de los contratantes, aplicándose la legislación vigente de Guanajuato para los contratos de arrendamiento. </w:t>
+        <w:t xml:space="preserve"> ciudad de Moroleón, </w:t>
+      </w:r>
+      <w:proofErr w:type="spellStart"/>
+      <w:r>
+        <w:t>Gto</w:t>
+      </w:r>
+      <w:proofErr w:type="spellEnd"/>
+      <w:r>
+        <w:t xml:space="preserve">., por lo que renuncian a cualquier otro tipo de competencia que pudiesen tener las partes por motivo de la ubicación del inmueble o domicilios de los contratantes, aplicándose la legislación vigente de Guanajuato para los contratos de arrendamiento. </w:t>
       </w:r>
     </w:p>
     <w:p>
@@ -852,6 +1110,13 @@
     </w:p>
     <w:p>
       <w:pPr>
+        <w:spacing w:after="118" w:line="259" w:lineRule="auto"/>
+        <w:ind w:left="711" w:firstLine="0"/>
+        <w:jc w:val="left"/>
+      </w:pPr>
+    </w:p>
+    <w:p>
+      <w:pPr>
         <w:spacing w:after="117" w:line="259" w:lineRule="auto"/>
         <w:ind w:left="0" w:right="1" w:firstLine="0"/>
         <w:jc w:val="center"/>
@@ -860,17 +1125,36 @@
         <w:rPr>
           <w:b/>
         </w:rPr>
-        <w:t>Moroleón, Gto.,</w:t>
-      </w:r>
-      <w:r>
-        <w:t xml:space="preserve"> </w:t>
-      </w:r>
-      <w:r>
-        <w:t>${Contrato.</w:t>
+        <w:t xml:space="preserve">Moroleón, </w:t>
+      </w:r>
+      <w:proofErr w:type="spellStart"/>
+      <w:r>
+        <w:rPr>
+          <w:b/>
+        </w:rPr>
+        <w:t>Gto</w:t>
+      </w:r>
+      <w:proofErr w:type="spellEnd"/>
+      <w:r>
+        <w:rPr>
+          <w:b/>
+        </w:rPr>
+        <w:t>.,</w:t>
+      </w:r>
+      <w:r>
+        <w:t xml:space="preserve"> </w:t>
+      </w:r>
+      <w:r>
+        <w:t>${</w:t>
+      </w:r>
+      <w:proofErr w:type="spellStart"/>
+      <w:r>
+        <w:t>Contrato.</w:t>
       </w:r>
       <w:r>
         <w:t>FechaInicioLarga</w:t>
       </w:r>
+      <w:proofErr w:type="spellEnd"/>
       <w:r>
         <w:t>}</w:t>
       </w:r>
@@ -878,32 +1162,276 @@
         <w:t xml:space="preserve">. </w:t>
       </w:r>
     </w:p>
+    <w:p>
+      <w:pPr>
+        <w:spacing w:after="117" w:line="259" w:lineRule="auto"/>
+        <w:ind w:left="0" w:right="1" w:firstLine="0"/>
+        <w:jc w:val="center"/>
+      </w:pPr>
+    </w:p>
+    <w:p>
+      <w:pPr>
+        <w:spacing w:after="117" w:line="259" w:lineRule="auto"/>
+        <w:ind w:left="0" w:right="1" w:firstLine="0"/>
+        <w:jc w:val="center"/>
+      </w:pPr>
+    </w:p>
+    <w:p>
+      <w:pPr>
+        <w:spacing w:after="117" w:line="259" w:lineRule="auto"/>
+        <w:ind w:left="0" w:right="1" w:firstLine="0"/>
+        <w:jc w:val="center"/>
+      </w:pPr>
+    </w:p>
+    <w:tbl>
+      <w:tblPr>
+        <w:tblStyle w:val="Tablaconcuadrcula"/>
+        <w:tblW w:w="11172" w:type="dxa"/>
+        <w:tblInd w:w="-1085" w:type="dxa"/>
+        <w:tblBorders>
+          <w:top w:val="none" w:sz="0" w:space="0" w:color="auto"/>
+          <w:left w:val="none" w:sz="0" w:space="0" w:color="auto"/>
+          <w:bottom w:val="none" w:sz="0" w:space="0" w:color="auto"/>
+          <w:right w:val="none" w:sz="0" w:space="0" w:color="auto"/>
+          <w:insideH w:val="none" w:sz="0" w:space="0" w:color="auto"/>
+          <w:insideV w:val="none" w:sz="0" w:space="0" w:color="auto"/>
+        </w:tblBorders>
+        <w:tblLayout w:type="fixed"/>
+        <w:tblLook w:val="04A0" w:firstRow="1" w:lastRow="0" w:firstColumn="1" w:lastColumn="0" w:noHBand="0" w:noVBand="1"/>
+      </w:tblPr>
+      <w:tblGrid>
+        <w:gridCol w:w="5580"/>
+        <w:gridCol w:w="5592"/>
+      </w:tblGrid>
+      <w:tr>
+        <w:trPr>
+          <w:trHeight w:val="2257"/>
+        </w:trPr>
+        <w:tc>
+          <w:tcPr>
+            <w:tcW w:w="5580" w:type="dxa"/>
+          </w:tcPr>
+          <w:p>
+            <w:pPr>
+              <w:spacing w:after="117" w:line="259" w:lineRule="auto"/>
+              <w:ind w:left="0" w:right="1" w:firstLine="0"/>
+              <w:jc w:val="center"/>
+              <w:rPr>
+                <w:b/>
+                <w:bCs/>
+              </w:rPr>
+            </w:pPr>
+            <w:r>
+              <w:rPr>
+                <w:b/>
+                <w:bCs/>
+              </w:rPr>
+              <w:t>ARRENDADOR.</w:t>
+            </w:r>
+          </w:p>
+          <w:p>
+            <w:pPr>
+              <w:spacing w:after="117" w:line="259" w:lineRule="auto"/>
+              <w:ind w:left="0" w:right="1" w:firstLine="0"/>
+              <w:rPr>
+                <w:b/>
+                <w:bCs/>
+              </w:rPr>
+            </w:pPr>
+          </w:p>
+          <w:p>
+            <w:pPr>
+              <w:spacing w:after="117" w:line="259" w:lineRule="auto"/>
+              <w:ind w:left="0" w:right="1" w:firstLine="0"/>
+              <w:rPr>
+                <w:b/>
+                <w:bCs/>
+              </w:rPr>
+            </w:pPr>
+          </w:p>
+          <w:p>
+            <w:pPr>
+              <w:spacing w:after="117" w:line="259" w:lineRule="auto"/>
+              <w:ind w:left="0" w:right="1" w:firstLine="0"/>
+              <w:jc w:val="center"/>
+              <w:rPr>
+                <w:b/>
+                <w:bCs/>
+              </w:rPr>
+            </w:pPr>
+          </w:p>
+          <w:p>
+            <w:pPr>
+              <w:spacing w:after="117" w:line="259" w:lineRule="auto"/>
+              <w:ind w:left="0" w:right="1" w:firstLine="0"/>
+              <w:jc w:val="center"/>
+              <w:rPr>
+                <w:b/>
+                <w:bCs/>
+              </w:rPr>
+            </w:pPr>
+            <w:r>
+              <w:rPr>
+                <w:b/>
+                <w:bCs/>
+              </w:rPr>
+              <w:t>${</w:t>
+            </w:r>
+            <w:proofErr w:type="spellStart"/>
+            <w:r>
+              <w:rPr>
+                <w:b/>
+                <w:bCs/>
+              </w:rPr>
+              <w:t>Arrendador.Nombre.Bold</w:t>
+            </w:r>
+            <w:proofErr w:type="spellEnd"/>
+            <w:r>
+              <w:rPr>
+                <w:b/>
+                <w:bCs/>
+              </w:rPr>
+              <w:t xml:space="preserve">} </w:t>
+            </w:r>
+          </w:p>
+          <w:p>
+            <w:pPr>
+              <w:spacing w:after="117" w:line="259" w:lineRule="auto"/>
+              <w:ind w:left="0" w:right="1" w:firstLine="0"/>
+              <w:jc w:val="center"/>
+            </w:pPr>
+            <w:r>
+              <w:rPr>
+                <w:b/>
+                <w:bCs/>
+              </w:rPr>
+              <w:t xml:space="preserve"> Nombre y firma</w:t>
+            </w:r>
+          </w:p>
+        </w:tc>
+        <w:tc>
+          <w:tcPr>
+            <w:tcW w:w="5592" w:type="dxa"/>
+          </w:tcPr>
+          <w:p>
+            <w:pPr>
+              <w:spacing w:after="117" w:line="259" w:lineRule="auto"/>
+              <w:ind w:left="0" w:right="1" w:firstLine="0"/>
+              <w:jc w:val="center"/>
+              <w:rPr>
+                <w:b/>
+                <w:bCs/>
+              </w:rPr>
+            </w:pPr>
+            <w:r>
+              <w:rPr>
+                <w:b/>
+                <w:bCs/>
+              </w:rPr>
+              <w:t xml:space="preserve">ARRENDATARIO. </w:t>
+            </w:r>
+          </w:p>
+          <w:p>
+            <w:pPr>
+              <w:spacing w:after="117" w:line="259" w:lineRule="auto"/>
+              <w:ind w:left="0" w:right="1" w:firstLine="0"/>
+              <w:rPr>
+                <w:b/>
+                <w:bCs/>
+              </w:rPr>
+            </w:pPr>
+          </w:p>
+          <w:p>
+            <w:pPr>
+              <w:spacing w:after="117" w:line="259" w:lineRule="auto"/>
+              <w:ind w:left="0" w:right="1" w:firstLine="0"/>
+              <w:rPr>
+                <w:b/>
+                <w:bCs/>
+              </w:rPr>
+            </w:pPr>
+          </w:p>
+          <w:p>
+            <w:pPr>
+              <w:spacing w:after="117" w:line="259" w:lineRule="auto"/>
+              <w:ind w:left="0" w:right="1" w:firstLine="0"/>
+              <w:jc w:val="center"/>
+              <w:rPr>
+                <w:b/>
+                <w:bCs/>
+              </w:rPr>
+            </w:pPr>
+            <w:r>
+              <w:rPr>
+                <w:b/>
+                <w:bCs/>
+              </w:rPr>
+              <w:t xml:space="preserve">  </w:t>
+            </w:r>
+          </w:p>
+          <w:p>
+            <w:pPr>
+              <w:spacing w:after="117" w:line="259" w:lineRule="auto"/>
+              <w:ind w:left="0" w:right="1" w:firstLine="0"/>
+              <w:jc w:val="center"/>
+              <w:rPr>
+                <w:b/>
+                <w:bCs/>
+              </w:rPr>
+            </w:pPr>
+            <w:r>
+              <w:rPr>
+                <w:b/>
+                <w:bCs/>
+              </w:rPr>
+              <w:t>${</w:t>
+            </w:r>
+            <w:proofErr w:type="spellStart"/>
+            <w:r>
+              <w:rPr>
+                <w:b/>
+                <w:bCs/>
+              </w:rPr>
+              <w:t>Arrendatario.Nombre.Bold</w:t>
+            </w:r>
+            <w:proofErr w:type="spellEnd"/>
+            <w:r>
+              <w:rPr>
+                <w:b/>
+                <w:bCs/>
+              </w:rPr>
+              <w:t>}</w:t>
+            </w:r>
+          </w:p>
+          <w:p>
+            <w:pPr>
+              <w:spacing w:after="117" w:line="259" w:lineRule="auto"/>
+              <w:ind w:left="0" w:right="1" w:firstLine="0"/>
+              <w:jc w:val="center"/>
+            </w:pPr>
+            <w:r>
+              <w:rPr>
+                <w:b/>
+                <w:bCs/>
+              </w:rPr>
+              <w:t>Nombre y firma</w:t>
+            </w:r>
+            <w:r>
+              <w:t xml:space="preserve">  </w:t>
+            </w:r>
+          </w:p>
+        </w:tc>
+      </w:tr>
+    </w:tbl>
     <w:p>
       <w:pPr>
         <w:spacing w:after="117" w:line="259" w:lineRule="auto"/>
         <w:ind w:left="0" w:firstLine="0"/>
-        <w:jc w:val="left"/>
-      </w:pPr>
-      <w:r>
-        <w:t xml:space="preserve"> </w:t>
-      </w:r>
-    </w:p>
-    <w:p>
-      <w:pPr>
-        <w:spacing w:after="115" w:line="259" w:lineRule="auto"/>
-        <w:ind w:left="2143" w:right="2132"/>
-        <w:jc w:val="center"/>
-      </w:pPr>
-      <w:r>
-        <w:rPr>
-          <w:b/>
-        </w:rPr>
-        <w:t xml:space="preserve">ARRENDADOR. </w:t>
-      </w:r>
-    </w:p>
-    <w:p>
-      <w:pPr>
-        <w:spacing w:after="112" w:line="259" w:lineRule="auto"/>
+      </w:pPr>
+    </w:p>
+    <w:p>
+      <w:pPr>
+        <w:spacing w:after="118" w:line="259" w:lineRule="auto"/>
         <w:ind w:left="64" w:firstLine="0"/>
         <w:jc w:val="center"/>
       </w:pPr>
@@ -912,6 +1440,19 @@
           <w:b/>
         </w:rPr>
         <w:t xml:space="preserve"> </w:t>
+      </w:r>
+    </w:p>
+    <w:p>
+      <w:pPr>
+        <w:spacing w:after="115" w:line="259" w:lineRule="auto"/>
+        <w:ind w:left="2143" w:right="2138"/>
+        <w:jc w:val="center"/>
+      </w:pPr>
+      <w:r>
+        <w:rPr>
+          <w:b/>
+        </w:rPr>
+        <w:t xml:space="preserve">FIADOR </w:t>
       </w:r>
     </w:p>
     <w:p>
@@ -942,265 +1483,6 @@
     </w:p>
     <w:p>
       <w:pPr>
-        <w:spacing w:after="115" w:line="259" w:lineRule="auto"/>
-        <w:ind w:left="2143" w:right="2144"/>
-        <w:jc w:val="center"/>
-        <w:rPr>
-          <w:u w:val="single"/>
-        </w:rPr>
-      </w:pPr>
-      <w:r>
-        <w:rPr>
-          <w:b/>
-          <w:u w:val="single"/>
-        </w:rPr>
-        <w:t>${Arrendador.Nombre</w:t>
-      </w:r>
-      <w:r>
-        <w:rPr>
-          <w:b/>
-          <w:u w:val="single"/>
-        </w:rPr>
-        <w:t>.Bold</w:t>
-      </w:r>
-      <w:r>
-        <w:rPr>
-          <w:b/>
-          <w:u w:val="single"/>
-        </w:rPr>
-        <w:t>}</w:t>
-      </w:r>
-      <w:r>
-        <w:rPr>
-          <w:b/>
-          <w:u w:val="single"/>
-        </w:rPr>
-        <w:t xml:space="preserve"> </w:t>
-      </w:r>
-    </w:p>
-    <w:p>
-      <w:pPr>
-        <w:spacing w:after="117" w:line="259" w:lineRule="auto"/>
-        <w:ind w:left="64" w:firstLine="0"/>
-        <w:jc w:val="center"/>
-      </w:pPr>
-      <w:r>
-        <w:rPr>
-          <w:b/>
-        </w:rPr>
-        <w:t xml:space="preserve"> </w:t>
-      </w:r>
-      <w:r>
-        <w:rPr>
-          <w:b/>
-        </w:rPr>
-        <w:t>Nombre y firma</w:t>
-      </w:r>
-    </w:p>
-    <w:p>
-      <w:pPr>
-        <w:spacing w:after="112" w:line="259" w:lineRule="auto"/>
-        <w:ind w:left="64" w:firstLine="0"/>
-        <w:jc w:val="center"/>
-      </w:pPr>
-      <w:r>
-        <w:rPr>
-          <w:b/>
-        </w:rPr>
-        <w:t xml:space="preserve"> </w:t>
-      </w:r>
-    </w:p>
-    <w:p>
-      <w:pPr>
-        <w:spacing w:after="117" w:line="259" w:lineRule="auto"/>
-        <w:ind w:left="64" w:firstLine="0"/>
-        <w:jc w:val="center"/>
-      </w:pPr>
-      <w:r>
-        <w:rPr>
-          <w:b/>
-        </w:rPr>
-        <w:t xml:space="preserve"> </w:t>
-      </w:r>
-    </w:p>
-    <w:p>
-      <w:pPr>
-        <w:spacing w:after="115" w:line="259" w:lineRule="auto"/>
-        <w:ind w:left="2143" w:right="2142"/>
-        <w:jc w:val="center"/>
-      </w:pPr>
-      <w:r>
-        <w:rPr>
-          <w:b/>
-        </w:rPr>
-        <w:t xml:space="preserve">ARRENDATARIO. </w:t>
-      </w:r>
-    </w:p>
-    <w:p>
-      <w:pPr>
-        <w:spacing w:after="117" w:line="259" w:lineRule="auto"/>
-        <w:ind w:left="64" w:firstLine="0"/>
-        <w:jc w:val="center"/>
-      </w:pPr>
-      <w:r>
-        <w:rPr>
-          <w:b/>
-        </w:rPr>
-        <w:t xml:space="preserve"> </w:t>
-      </w:r>
-    </w:p>
-    <w:p>
-      <w:pPr>
-        <w:spacing w:after="112" w:line="259" w:lineRule="auto"/>
-        <w:ind w:left="64" w:firstLine="0"/>
-        <w:jc w:val="center"/>
-      </w:pPr>
-      <w:r>
-        <w:rPr>
-          <w:b/>
-        </w:rPr>
-        <w:t xml:space="preserve"> </w:t>
-      </w:r>
-    </w:p>
-    <w:p>
-      <w:pPr>
-        <w:spacing w:after="117" w:line="259" w:lineRule="auto"/>
-        <w:ind w:left="64" w:firstLine="0"/>
-        <w:jc w:val="center"/>
-      </w:pPr>
-      <w:r>
-        <w:rPr>
-          <w:b/>
-        </w:rPr>
-        <w:t xml:space="preserve"> </w:t>
-      </w:r>
-    </w:p>
-    <w:p>
-      <w:pPr>
-        <w:spacing w:after="0" w:line="361" w:lineRule="auto"/>
-        <w:ind w:left="2143" w:right="2069"/>
-        <w:jc w:val="center"/>
-        <w:rPr>
-          <w:b/>
-          <w:u w:val="single"/>
-        </w:rPr>
-      </w:pPr>
-      <w:r>
-        <w:rPr>
-          <w:b/>
-          <w:u w:val="single"/>
-        </w:rPr>
-        <w:t>${Arrenda</w:t>
-      </w:r>
-      <w:r>
-        <w:rPr>
-          <w:b/>
-          <w:u w:val="single"/>
-        </w:rPr>
-        <w:t>tario</w:t>
-      </w:r>
-      <w:r>
-        <w:rPr>
-          <w:b/>
-          <w:u w:val="single"/>
-        </w:rPr>
-        <w:t>.Nombre</w:t>
-      </w:r>
-      <w:r>
-        <w:rPr>
-          <w:b/>
-          <w:u w:val="single"/>
-        </w:rPr>
-        <w:t>.Bold</w:t>
-      </w:r>
-      <w:r>
-        <w:rPr>
-          <w:b/>
-          <w:u w:val="single"/>
-        </w:rPr>
-        <w:t>}</w:t>
-      </w:r>
-    </w:p>
-    <w:p>
-      <w:pPr>
-        <w:spacing w:after="0" w:line="361" w:lineRule="auto"/>
-        <w:ind w:left="2143" w:right="2069"/>
-        <w:jc w:val="center"/>
-      </w:pPr>
-      <w:r>
-        <w:rPr>
-          <w:b/>
-        </w:rPr>
-        <w:t xml:space="preserve">Nombre y firma  </w:t>
-      </w:r>
-    </w:p>
-    <w:p>
-      <w:pPr>
-        <w:spacing w:after="112" w:line="259" w:lineRule="auto"/>
-        <w:ind w:left="64" w:firstLine="0"/>
-        <w:jc w:val="center"/>
-      </w:pPr>
-      <w:r>
-        <w:rPr>
-          <w:b/>
-        </w:rPr>
-        <w:t xml:space="preserve"> </w:t>
-      </w:r>
-    </w:p>
-    <w:p>
-      <w:pPr>
-        <w:spacing w:after="118" w:line="259" w:lineRule="auto"/>
-        <w:ind w:left="64" w:firstLine="0"/>
-        <w:jc w:val="center"/>
-      </w:pPr>
-      <w:r>
-        <w:rPr>
-          <w:b/>
-        </w:rPr>
-        <w:t xml:space="preserve"> </w:t>
-      </w:r>
-    </w:p>
-    <w:p>
-      <w:pPr>
-        <w:spacing w:after="115" w:line="259" w:lineRule="auto"/>
-        <w:ind w:left="2143" w:right="2138"/>
-        <w:jc w:val="center"/>
-      </w:pPr>
-      <w:r>
-        <w:rPr>
-          <w:b/>
-        </w:rPr>
-        <w:t xml:space="preserve">FIADOR </w:t>
-      </w:r>
-    </w:p>
-    <w:p>
-      <w:pPr>
-        <w:spacing w:after="117" w:line="259" w:lineRule="auto"/>
-        <w:ind w:left="64" w:firstLine="0"/>
-        <w:jc w:val="center"/>
-      </w:pPr>
-      <w:r>
-        <w:rPr>
-          <w:b/>
-        </w:rPr>
-        <w:t xml:space="preserve"> </w:t>
-      </w:r>
-    </w:p>
-    <w:p>
-      <w:pPr>
-        <w:spacing w:after="117" w:line="259" w:lineRule="auto"/>
-        <w:ind w:left="64" w:firstLine="0"/>
-        <w:jc w:val="center"/>
-      </w:pPr>
-      <w:r>
-        <w:rPr>
-          <w:b/>
-        </w:rPr>
-        <w:t xml:space="preserve"> </w:t>
-      </w:r>
-    </w:p>
-    <w:p>
-      <w:pPr>
         <w:spacing w:after="113" w:line="259" w:lineRule="auto"/>
         <w:ind w:left="64" w:firstLine="0"/>
         <w:jc w:val="center"/>
@@ -1209,7 +1491,6 @@
         <w:rPr>
           <w:b/>
         </w:rPr>
-        <w:lastRenderedPageBreak/>
         <w:t xml:space="preserve"> </w:t>
       </w:r>
     </w:p>
@@ -1227,15 +1508,24 @@
           <w:b/>
           <w:u w:val="single"/>
         </w:rPr>
-        <w:t>${Fiador.Nombre</w:t>
-      </w:r>
+        <w:t>${</w:t>
+      </w:r>
+      <w:proofErr w:type="spellStart"/>
       <w:r>
         <w:rPr>
           <w:b/>
           <w:u w:val="single"/>
         </w:rPr>
+        <w:t>Fiador.Nombre</w:t>
+      </w:r>
+      <w:r>
+        <w:rPr>
+          <w:b/>
+          <w:u w:val="single"/>
+        </w:rPr>
         <w:t>.Bold</w:t>
       </w:r>
+      <w:proofErr w:type="spellEnd"/>
       <w:r>
         <w:rPr>
           <w:b/>
@@ -1259,43 +1549,6 @@
         </w:rPr>
         <w:t xml:space="preserve">Nombre y firma </w:t>
       </w:r>
-    </w:p>
-    <w:p>
-      <w:pPr>
-        <w:spacing w:after="115" w:line="259" w:lineRule="auto"/>
-        <w:ind w:left="2143" w:right="2140"/>
-        <w:jc w:val="center"/>
-        <w:rPr>
-          <w:b/>
-        </w:rPr>
-      </w:pPr>
-    </w:p>
-    <w:p>
-      <w:pPr>
-        <w:spacing w:after="115" w:line="259" w:lineRule="auto"/>
-        <w:ind w:left="2143" w:right="2140"/>
-        <w:jc w:val="center"/>
-        <w:rPr>
-          <w:b/>
-        </w:rPr>
-      </w:pPr>
-    </w:p>
-    <w:p>
-      <w:pPr>
-        <w:spacing w:after="115" w:line="259" w:lineRule="auto"/>
-        <w:ind w:left="2143" w:right="2140"/>
-        <w:jc w:val="center"/>
-        <w:rPr>
-          <w:b/>
-        </w:rPr>
-      </w:pPr>
-    </w:p>
-    <w:p>
-      <w:pPr>
-        <w:spacing w:after="115" w:line="259" w:lineRule="auto"/>
-        <w:ind w:left="2143" w:right="2140"/>
-        <w:jc w:val="center"/>
-      </w:pPr>
     </w:p>
     <w:sectPr>
       <w:pgSz w:w="12240" w:h="15840"/>
@@ -1744,6 +1997,25 @@
     <w:semiHidden/>
     <w:unhideWhenUsed/>
   </w:style>
+  <w:style w:type="table" w:styleId="Tablaconcuadrcula">
+    <w:name w:val="Table Grid"/>
+    <w:basedOn w:val="Tablanormal"/>
+    <w:uiPriority w:val="39"/>
+    <w:rsid w:val="00EA3596"/>
+    <w:pPr>
+      <w:spacing w:after="0" w:line="240" w:lineRule="auto"/>
+    </w:pPr>
+    <w:tblPr>
+      <w:tblBorders>
+        <w:top w:val="single" w:sz="4" w:space="0" w:color="auto"/>
+        <w:left w:val="single" w:sz="4" w:space="0" w:color="auto"/>
+        <w:bottom w:val="single" w:sz="4" w:space="0" w:color="auto"/>
+        <w:right w:val="single" w:sz="4" w:space="0" w:color="auto"/>
+        <w:insideH w:val="single" w:sz="4" w:space="0" w:color="auto"/>
+        <w:insideV w:val="single" w:sz="4" w:space="0" w:color="auto"/>
+      </w:tblBorders>
+    </w:tblPr>
+  </w:style>
 </w:styles>
 </file>
 

</xml_diff>

<commit_message>
Improving docx contrato de arrandamiento
</commit_message>
<xml_diff>
--- a/default/app/temp/documentos/arrendamiento/ArrendamientoPlantilla.docx
+++ b/default/app/temp/documentos/arrendamiento/ArrendamientoPlantilla.docx
@@ -32,6 +32,7 @@
         <w:t>${</w:t>
       </w:r>
       <w:proofErr w:type="spellStart"/>
+      <w:proofErr w:type="gramStart"/>
       <w:r>
         <w:rPr>
           <w:b/>
@@ -57,6 +58,7 @@
         <w:t>.Bold</w:t>
       </w:r>
       <w:proofErr w:type="spellEnd"/>
+      <w:proofErr w:type="gramEnd"/>
       <w:r>
         <w:rPr>
           <w:b/>
@@ -1030,13 +1032,7 @@
         <w:rPr>
           <w:b/>
         </w:rPr>
-        <w:t>VIII</w:t>
-      </w:r>
-      <w:r>
-        <w:rPr>
-          <w:b/>
-        </w:rPr>
-        <w:t>.-</w:t>
+        <w:t>VIII.-</w:t>
       </w:r>
       <w:r>
         <w:t xml:space="preserve"> </w:t>
@@ -1072,13 +1068,7 @@
         <w:rPr>
           <w:b/>
         </w:rPr>
-        <w:t>IX</w:t>
-      </w:r>
-      <w:r>
-        <w:rPr>
-          <w:b/>
-        </w:rPr>
-        <w:t>.-</w:t>
+        <w:t>IX.-</w:t>
       </w:r>
       <w:r>
         <w:t xml:space="preserve"> Para el caso de incumplimiento en este convenio, las partes se sujetan a la competencia de los Tribunales de </w:t>
@@ -1278,6 +1268,7 @@
               <w:t>${</w:t>
             </w:r>
             <w:proofErr w:type="spellStart"/>
+            <w:proofErr w:type="gramStart"/>
             <w:r>
               <w:rPr>
                 <w:b/>
@@ -1286,6 +1277,7 @@
               <w:t>Arrendador.Nombre.Bold</w:t>
             </w:r>
             <w:proofErr w:type="spellEnd"/>
+            <w:proofErr w:type="gramEnd"/>
             <w:r>
               <w:rPr>
                 <w:b/>
@@ -1299,13 +1291,24 @@
               <w:spacing w:after="117" w:line="259" w:lineRule="auto"/>
               <w:ind w:left="0" w:right="1" w:firstLine="0"/>
               <w:jc w:val="center"/>
+              <w:rPr>
+                <w:u w:val="single"/>
+              </w:rPr>
             </w:pPr>
             <w:r>
               <w:rPr>
                 <w:b/>
                 <w:bCs/>
               </w:rPr>
-              <w:t xml:space="preserve"> Nombre y firma</w:t>
+              <w:t xml:space="preserve"> </w:t>
+            </w:r>
+            <w:r>
+              <w:rPr>
+                <w:b/>
+                <w:bCs/>
+                <w:u w:val="single"/>
+              </w:rPr>
+              <w:t>Nombre y firma</w:t>
             </w:r>
           </w:p>
         </w:tc>
@@ -1387,6 +1390,7 @@
               <w:t>${</w:t>
             </w:r>
             <w:proofErr w:type="spellStart"/>
+            <w:proofErr w:type="gramStart"/>
             <w:r>
               <w:rPr>
                 <w:b/>
@@ -1395,6 +1399,7 @@
               <w:t>Arrendatario.Nombre.Bold</w:t>
             </w:r>
             <w:proofErr w:type="spellEnd"/>
+            <w:proofErr w:type="gramEnd"/>
             <w:r>
               <w:rPr>
                 <w:b/>
@@ -1408,15 +1413,22 @@
               <w:spacing w:after="117" w:line="259" w:lineRule="auto"/>
               <w:ind w:left="0" w:right="1" w:firstLine="0"/>
               <w:jc w:val="center"/>
+              <w:rPr>
+                <w:u w:val="single"/>
+              </w:rPr>
             </w:pPr>
             <w:r>
               <w:rPr>
                 <w:b/>
                 <w:bCs/>
+                <w:u w:val="single"/>
               </w:rPr>
               <w:t>Nombre y firma</w:t>
             </w:r>
             <w:r>
+              <w:rPr>
+                <w:u w:val="single"/>
+              </w:rPr>
               <w:t xml:space="preserve">  </w:t>
             </w:r>
           </w:p>
@@ -1511,6 +1523,7 @@
         <w:t>${</w:t>
       </w:r>
       <w:proofErr w:type="spellStart"/>
+      <w:proofErr w:type="gramStart"/>
       <w:r>
         <w:rPr>
           <w:b/>
@@ -1526,6 +1539,7 @@
         <w:t>.Bold</w:t>
       </w:r>
       <w:proofErr w:type="spellEnd"/>
+      <w:proofErr w:type="gramEnd"/>
       <w:r>
         <w:rPr>
           <w:b/>
@@ -1541,11 +1555,13 @@
         <w:jc w:val="center"/>
         <w:rPr>
           <w:b/>
-        </w:rPr>
-      </w:pPr>
-      <w:r>
-        <w:rPr>
-          <w:b/>
+          <w:u w:val="single"/>
+        </w:rPr>
+      </w:pPr>
+      <w:r>
+        <w:rPr>
+          <w:b/>
+          <w:u w:val="single"/>
         </w:rPr>
         <w:t xml:space="preserve">Nombre y firma </w:t>
       </w:r>

</xml_diff>

<commit_message>
mas cambios al contrato
</commit_message>
<xml_diff>
--- a/default/app/temp/documentos/arrendamiento/ArrendamientoPlantilla.docx
+++ b/default/app/temp/documentos/arrendamiento/ArrendamientoPlantilla.docx
@@ -532,6 +532,26 @@
     </w:p>
     <w:p>
       <w:pPr>
+        <w:ind w:left="-5"/>
+      </w:pPr>
+    </w:p>
+    <w:p>
+      <w:pPr>
+        <w:ind w:left="-5"/>
+      </w:pPr>
+    </w:p>
+    <w:p>
+      <w:pPr>
+        <w:ind w:left="-5"/>
+      </w:pPr>
+    </w:p>
+    <w:p>
+      <w:pPr>
+        <w:ind w:left="-5"/>
+      </w:pPr>
+    </w:p>
+    <w:p>
+      <w:pPr>
         <w:spacing w:after="115" w:line="259" w:lineRule="auto"/>
         <w:ind w:left="2143" w:right="2133"/>
         <w:jc w:val="center"/>
@@ -540,6 +560,7 @@
         <w:rPr>
           <w:b/>
         </w:rPr>
+        <w:lastRenderedPageBreak/>
         <w:t xml:space="preserve">CLAUSULAS: </w:t>
       </w:r>
     </w:p>
@@ -684,7 +705,6 @@
         <w:rPr>
           <w:b/>
         </w:rPr>
-        <w:lastRenderedPageBreak/>
         <w:t xml:space="preserve"> </w:t>
       </w:r>
     </w:p>
@@ -996,6 +1016,7 @@
         <w:ind w:left="-5"/>
       </w:pPr>
       <w:r>
+        <w:lastRenderedPageBreak/>
         <w:t xml:space="preserve"> </w:t>
       </w:r>
       <w:r>
@@ -1094,16 +1115,6 @@
         <w:ind w:left="711" w:firstLine="0"/>
         <w:jc w:val="left"/>
       </w:pPr>
-      <w:r>
-        <w:t xml:space="preserve"> </w:t>
-      </w:r>
-    </w:p>
-    <w:p>
-      <w:pPr>
-        <w:spacing w:after="118" w:line="259" w:lineRule="auto"/>
-        <w:ind w:left="711" w:firstLine="0"/>
-        <w:jc w:val="left"/>
-      </w:pPr>
     </w:p>
     <w:p>
       <w:pPr>
@@ -1151,13 +1162,6 @@
       <w:r>
         <w:t xml:space="preserve">. </w:t>
       </w:r>
-    </w:p>
-    <w:p>
-      <w:pPr>
-        <w:spacing w:after="117" w:line="259" w:lineRule="auto"/>
-        <w:ind w:left="0" w:right="1" w:firstLine="0"/>
-        <w:jc w:val="center"/>
-      </w:pPr>
     </w:p>
     <w:p>
       <w:pPr>

</xml_diff>